<commit_message>
rearranged files in directories
</commit_message>
<xml_diff>
--- a/Doc/documentation.docx
+++ b/Doc/documentation.docx
@@ -900,23 +900,7 @@
           <w:szCs w:val="40"/>
           <w:lang w:val="en-US"/>
         </w:rPr>
-        <w:t xml:space="preserve">In some situations everyone wants to know where an important object is, for example, their phone, keys, wallet, laptop, bike, tablet, </w:t>
-      </w:r>
-      <w:r>
-        <w:rPr>
-          <w:sz w:val="40"/>
-          <w:szCs w:val="40"/>
-          <w:lang w:val="en-US"/>
-        </w:rPr>
-        <w:t>satchel</w:t>
-      </w:r>
-      <w:r>
-        <w:rPr>
-          <w:sz w:val="40"/>
-          <w:szCs w:val="40"/>
-          <w:lang w:val="en-US"/>
-        </w:rPr>
-        <w:t xml:space="preserve">, bag, purse, car, motorbike. This approach tries to fit in, but not for such small objects, like keys. It can be used inside cars or </w:t>
+        <w:t xml:space="preserve">In some situations everyone wants to know where an important object is, for example, their phone, keys, wallet, laptop, bike, tablet, satchel, bag, purse, car, motorbike. This approach tries to fit in, but not for such small objects, like keys. It can be used inside cars or </w:t>
       </w:r>
       <w:r>
         <w:rPr>
@@ -1531,10 +1515,10 @@
           <w:lang w:val="en-US"/>
         </w:rPr>
         <w:drawing>
-          <wp:inline distT="0" distB="0" distL="0" distR="0" wp14:anchorId="4CF47F04" wp14:editId="06C27B04">
-            <wp:extent cx="5943600" cy="3286760"/>
-            <wp:effectExtent l="0" t="0" r="0" b="8890"/>
-            <wp:docPr id="2" name="Imagine 2"/>
+          <wp:inline distT="0" distB="0" distL="0" distR="0" wp14:anchorId="5619996F" wp14:editId="53871706">
+            <wp:extent cx="5943600" cy="3307715"/>
+            <wp:effectExtent l="0" t="0" r="0" b="6985"/>
+            <wp:docPr id="14" name="Imagine 14"/>
             <wp:cNvGraphicFramePr>
               <a:graphicFrameLocks xmlns:a="http://schemas.openxmlformats.org/drawingml/2006/main" noChangeAspect="1"/>
             </wp:cNvGraphicFramePr>
@@ -1542,7 +1526,7 @@
               <a:graphicData uri="http://schemas.openxmlformats.org/drawingml/2006/picture">
                 <pic:pic xmlns:pic="http://schemas.openxmlformats.org/drawingml/2006/picture">
                   <pic:nvPicPr>
-                    <pic:cNvPr id="2" name="Imagine 2"/>
+                    <pic:cNvPr id="14" name="Imagine 14"/>
                     <pic:cNvPicPr/>
                   </pic:nvPicPr>
                   <pic:blipFill>
@@ -1560,7 +1544,7 @@
                   <pic:spPr>
                     <a:xfrm>
                       <a:off x="0" y="0"/>
-                      <a:ext cx="5943600" cy="3286760"/>
+                      <a:ext cx="5943600" cy="3307715"/>
                     </a:xfrm>
                     <a:prstGeom prst="rect">
                       <a:avLst/>
@@ -1595,7 +1579,23 @@
           <w:szCs w:val="40"/>
           <w:lang w:val="en-US"/>
         </w:rPr>
-        <w:t xml:space="preserve"> on runtime of program what it does more precisely. D2 &amp; D3 have a bigger resistor because they are driven by RP2040 multiple times.</w:t>
+        <w:t xml:space="preserve"> on runtime of program what it does more precisely</w:t>
+      </w:r>
+      <w:r>
+        <w:rPr>
+          <w:sz w:val="40"/>
+          <w:szCs w:val="40"/>
+          <w:lang w:val="en-US"/>
+        </w:rPr>
+        <w:t xml:space="preserve">. </w:t>
+      </w:r>
+      <w:r>
+        <w:rPr>
+          <w:sz w:val="40"/>
+          <w:szCs w:val="40"/>
+          <w:lang w:val="en-US"/>
+        </w:rPr>
+        <w:t>RP2040 generates sufficient current to drive LEDs.</w:t>
       </w:r>
     </w:p>
     <w:p>
@@ -2697,7 +2697,18 @@
                 <w:szCs w:val="32"/>
                 <w:lang w:eastAsia="ro-RO"/>
               </w:rPr>
-              <w:t>16</w:t>
+              <w:t>1</w:t>
+            </w:r>
+            <w:r>
+              <w:rPr>
+                <w:rFonts w:ascii="Calibri" w:eastAsia="Times New Roman" w:hAnsi="Calibri" w:cs="Calibri"/>
+                <w:noProof w:val="0"/>
+                <w:color w:val="000000"/>
+                <w:sz w:val="32"/>
+                <w:szCs w:val="32"/>
+                <w:lang w:eastAsia="ro-RO"/>
+              </w:rPr>
+              <w:t>9</w:t>
             </w:r>
           </w:p>
         </w:tc>
@@ -2958,7 +2969,7 @@
                 <w:szCs w:val="32"/>
                 <w:lang w:eastAsia="ro-RO"/>
               </w:rPr>
-              <w:t xml:space="preserve">A1, </w:t>
+              <w:t>U2</w:t>
             </w:r>
           </w:p>
         </w:tc>
@@ -3120,7 +3131,29 @@
                 <w:szCs w:val="32"/>
                 <w:lang w:eastAsia="ro-RO"/>
               </w:rPr>
-              <w:t xml:space="preserve">C1, C2, C3, C4, C5, </w:t>
+              <w:t>C3, C4, C</w:t>
+            </w:r>
+            <w:r>
+              <w:rPr>
+                <w:rFonts w:ascii="Calibri" w:eastAsia="Times New Roman" w:hAnsi="Calibri" w:cs="Calibri"/>
+                <w:noProof w:val="0"/>
+                <w:color w:val="000000"/>
+                <w:sz w:val="32"/>
+                <w:szCs w:val="32"/>
+                <w:lang w:eastAsia="ro-RO"/>
+              </w:rPr>
+              <w:t>7</w:t>
+            </w:r>
+            <w:r>
+              <w:rPr>
+                <w:rFonts w:ascii="Calibri" w:eastAsia="Times New Roman" w:hAnsi="Calibri" w:cs="Calibri"/>
+                <w:noProof w:val="0"/>
+                <w:color w:val="000000"/>
+                <w:sz w:val="32"/>
+                <w:szCs w:val="32"/>
+                <w:lang w:eastAsia="ro-RO"/>
+              </w:rPr>
+              <w:t xml:space="preserve"> </w:t>
             </w:r>
           </w:p>
         </w:tc>
@@ -3160,7 +3193,7 @@
                 <w:szCs w:val="32"/>
                 <w:lang w:eastAsia="ro-RO"/>
               </w:rPr>
-              <w:t>5</w:t>
+              <w:t>3</w:t>
             </w:r>
           </w:p>
         </w:tc>
@@ -3199,7 +3232,29 @@
                 <w:szCs w:val="32"/>
                 <w:lang w:eastAsia="ro-RO"/>
               </w:rPr>
-              <w:t>10uF</w:t>
+              <w:t>10</w:t>
+            </w:r>
+            <w:r>
+              <w:rPr>
+                <w:rFonts w:ascii="Calibri" w:eastAsia="Times New Roman" w:hAnsi="Calibri" w:cs="Calibri"/>
+                <w:noProof w:val="0"/>
+                <w:color w:val="000000"/>
+                <w:sz w:val="32"/>
+                <w:szCs w:val="32"/>
+                <w:lang w:eastAsia="ro-RO"/>
+              </w:rPr>
+              <w:t>0n</w:t>
+            </w:r>
+            <w:r>
+              <w:rPr>
+                <w:rFonts w:ascii="Calibri" w:eastAsia="Times New Roman" w:hAnsi="Calibri" w:cs="Calibri"/>
+                <w:noProof w:val="0"/>
+                <w:color w:val="000000"/>
+                <w:sz w:val="32"/>
+                <w:szCs w:val="32"/>
+                <w:lang w:eastAsia="ro-RO"/>
+              </w:rPr>
+              <w:t>F</w:t>
             </w:r>
           </w:p>
         </w:tc>
@@ -3238,7 +3293,176 @@
                 <w:szCs w:val="32"/>
                 <w:lang w:eastAsia="ro-RO"/>
               </w:rPr>
-              <w:t>T491A106K006AT</w:t>
+              <w:t>Tantalum type-D</w:t>
+            </w:r>
+          </w:p>
+        </w:tc>
+      </w:tr>
+      <w:tr>
+        <w:trPr>
+          <w:trHeight w:val="356"/>
+        </w:trPr>
+        <w:tc>
+          <w:tcPr>
+            <w:tcW w:w="0" w:type="auto"/>
+            <w:shd w:val="clear" w:color="auto" w:fill="auto"/>
+            <w:noWrap/>
+            <w:tcMar>
+              <w:top w:w="15" w:type="dxa"/>
+              <w:left w:w="15" w:type="dxa"/>
+              <w:bottom w:w="0" w:type="dxa"/>
+              <w:right w:w="15" w:type="dxa"/>
+            </w:tcMar>
+            <w:vAlign w:val="bottom"/>
+          </w:tcPr>
+          <w:p>
+            <w:pPr>
+              <w:spacing w:after="0" w:line="240" w:lineRule="auto"/>
+              <w:rPr>
+                <w:rFonts w:ascii="Calibri" w:eastAsia="Times New Roman" w:hAnsi="Calibri" w:cs="Calibri"/>
+                <w:noProof w:val="0"/>
+                <w:color w:val="000000"/>
+                <w:sz w:val="32"/>
+                <w:szCs w:val="32"/>
+                <w:lang w:eastAsia="ro-RO"/>
+              </w:rPr>
+            </w:pPr>
+            <w:r>
+              <w:rPr>
+                <w:rFonts w:ascii="Calibri" w:eastAsia="Times New Roman" w:hAnsi="Calibri" w:cs="Calibri"/>
+                <w:noProof w:val="0"/>
+                <w:color w:val="000000"/>
+                <w:sz w:val="32"/>
+                <w:szCs w:val="32"/>
+                <w:lang w:eastAsia="ro-RO"/>
+              </w:rPr>
+              <w:t>C12, C1, C2,</w:t>
+            </w:r>
+            <w:r>
+              <w:rPr>
+                <w:rFonts w:ascii="Calibri" w:eastAsia="Times New Roman" w:hAnsi="Calibri" w:cs="Calibri"/>
+                <w:noProof w:val="0"/>
+                <w:color w:val="000000"/>
+                <w:sz w:val="32"/>
+                <w:szCs w:val="32"/>
+                <w:lang w:eastAsia="ro-RO"/>
+              </w:rPr>
+              <w:t xml:space="preserve"> C6, C5</w:t>
+            </w:r>
+          </w:p>
+        </w:tc>
+        <w:tc>
+          <w:tcPr>
+            <w:tcW w:w="0" w:type="auto"/>
+            <w:shd w:val="clear" w:color="auto" w:fill="auto"/>
+            <w:noWrap/>
+            <w:tcMar>
+              <w:top w:w="15" w:type="dxa"/>
+              <w:left w:w="15" w:type="dxa"/>
+              <w:bottom w:w="0" w:type="dxa"/>
+              <w:right w:w="15" w:type="dxa"/>
+            </w:tcMar>
+            <w:vAlign w:val="bottom"/>
+          </w:tcPr>
+          <w:p>
+            <w:pPr>
+              <w:spacing w:after="0" w:line="240" w:lineRule="auto"/>
+              <w:jc w:val="right"/>
+              <w:rPr>
+                <w:rFonts w:ascii="Calibri" w:eastAsia="Times New Roman" w:hAnsi="Calibri" w:cs="Calibri"/>
+                <w:noProof w:val="0"/>
+                <w:color w:val="000000"/>
+                <w:sz w:val="32"/>
+                <w:szCs w:val="32"/>
+                <w:lang w:eastAsia="ro-RO"/>
+              </w:rPr>
+            </w:pPr>
+            <w:r>
+              <w:rPr>
+                <w:rFonts w:ascii="Calibri" w:eastAsia="Times New Roman" w:hAnsi="Calibri" w:cs="Calibri"/>
+                <w:noProof w:val="0"/>
+                <w:color w:val="000000"/>
+                <w:sz w:val="32"/>
+                <w:szCs w:val="32"/>
+                <w:lang w:eastAsia="ro-RO"/>
+              </w:rPr>
+              <w:t>5</w:t>
+            </w:r>
+          </w:p>
+        </w:tc>
+        <w:tc>
+          <w:tcPr>
+            <w:tcW w:w="0" w:type="auto"/>
+            <w:shd w:val="clear" w:color="auto" w:fill="auto"/>
+            <w:noWrap/>
+            <w:tcMar>
+              <w:top w:w="15" w:type="dxa"/>
+              <w:left w:w="15" w:type="dxa"/>
+              <w:bottom w:w="0" w:type="dxa"/>
+              <w:right w:w="15" w:type="dxa"/>
+            </w:tcMar>
+            <w:vAlign w:val="bottom"/>
+          </w:tcPr>
+          <w:p>
+            <w:pPr>
+              <w:spacing w:after="0" w:line="240" w:lineRule="auto"/>
+              <w:rPr>
+                <w:rFonts w:ascii="Calibri" w:eastAsia="Times New Roman" w:hAnsi="Calibri" w:cs="Calibri"/>
+                <w:noProof w:val="0"/>
+                <w:color w:val="000000"/>
+                <w:sz w:val="32"/>
+                <w:szCs w:val="32"/>
+                <w:lang w:eastAsia="ro-RO"/>
+              </w:rPr>
+            </w:pPr>
+            <w:r>
+              <w:rPr>
+                <w:rFonts w:ascii="Calibri" w:eastAsia="Times New Roman" w:hAnsi="Calibri" w:cs="Calibri"/>
+                <w:noProof w:val="0"/>
+                <w:color w:val="000000"/>
+                <w:sz w:val="32"/>
+                <w:szCs w:val="32"/>
+                <w:lang w:eastAsia="ro-RO"/>
+              </w:rPr>
+              <w:t>100uF</w:t>
+            </w:r>
+          </w:p>
+        </w:tc>
+        <w:tc>
+          <w:tcPr>
+            <w:tcW w:w="0" w:type="auto"/>
+            <w:shd w:val="clear" w:color="auto" w:fill="auto"/>
+            <w:noWrap/>
+            <w:tcMar>
+              <w:top w:w="15" w:type="dxa"/>
+              <w:left w:w="15" w:type="dxa"/>
+              <w:bottom w:w="0" w:type="dxa"/>
+              <w:right w:w="15" w:type="dxa"/>
+            </w:tcMar>
+            <w:vAlign w:val="bottom"/>
+          </w:tcPr>
+          <w:p>
+            <w:pPr>
+              <w:spacing w:after="0" w:line="240" w:lineRule="auto"/>
+              <w:rPr>
+                <w:rFonts w:ascii="Calibri" w:eastAsia="Times New Roman" w:hAnsi="Calibri" w:cs="Calibri"/>
+                <w:noProof w:val="0"/>
+                <w:color w:val="000000"/>
+                <w:sz w:val="32"/>
+                <w:szCs w:val="32"/>
+                <w:lang w:eastAsia="ro-RO"/>
+              </w:rPr>
+            </w:pPr>
+            <w:r>
+              <w:rPr>
+                <w:rFonts w:ascii="Calibri" w:eastAsia="Times New Roman" w:hAnsi="Calibri" w:cs="Calibri"/>
+                <w:noProof w:val="0"/>
+                <w:color w:val="000000"/>
+                <w:sz w:val="32"/>
+                <w:szCs w:val="32"/>
+                <w:lang w:eastAsia="ro-RO"/>
+              </w:rPr>
+              <w:t>Tantalum type-D</w:t>
             </w:r>
           </w:p>
         </w:tc>
@@ -3282,7 +3506,8 @@
                 <w:szCs w:val="32"/>
                 <w:lang w:eastAsia="ro-RO"/>
               </w:rPr>
-              <w:t xml:space="preserve">D1, </w:t>
+              <w:lastRenderedPageBreak/>
+              <w:t xml:space="preserve">D1 </w:t>
             </w:r>
           </w:p>
         </w:tc>
@@ -3444,8 +3669,7 @@
                 <w:szCs w:val="32"/>
                 <w:lang w:eastAsia="ro-RO"/>
               </w:rPr>
-              <w:lastRenderedPageBreak/>
-              <w:t xml:space="preserve">D2, </w:t>
+              <w:t>D2</w:t>
             </w:r>
           </w:p>
         </w:tc>
@@ -3607,7 +3831,7 @@
                 <w:szCs w:val="32"/>
                 <w:lang w:eastAsia="ro-RO"/>
               </w:rPr>
-              <w:t xml:space="preserve">D3, </w:t>
+              <w:t>D3</w:t>
             </w:r>
           </w:p>
         </w:tc>
@@ -3769,7 +3993,7 @@
                 <w:szCs w:val="32"/>
                 <w:lang w:eastAsia="ro-RO"/>
               </w:rPr>
-              <w:t xml:space="preserve">J1, </w:t>
+              <w:t>USB</w:t>
             </w:r>
           </w:p>
         </w:tc>
@@ -3931,7 +4155,7 @@
                 <w:szCs w:val="32"/>
                 <w:lang w:eastAsia="ro-RO"/>
               </w:rPr>
-              <w:t xml:space="preserve">R1, </w:t>
+              <w:t xml:space="preserve">R1 </w:t>
             </w:r>
           </w:p>
         </w:tc>
@@ -4021,7 +4245,7 @@
                 <w:szCs w:val="32"/>
                 <w:lang w:eastAsia="ro-RO"/>
               </w:rPr>
-              <w:t>k</w:t>
+              <w:t>Ω</w:t>
             </w:r>
           </w:p>
         </w:tc>
@@ -4060,7 +4284,7 @@
                 <w:szCs w:val="32"/>
                 <w:lang w:eastAsia="ro-RO"/>
               </w:rPr>
-              <w:t>R</w:t>
+              <w:t>1206</w:t>
             </w:r>
           </w:p>
         </w:tc>
@@ -4104,7 +4328,7 @@
                 <w:szCs w:val="32"/>
                 <w:lang w:eastAsia="ro-RO"/>
               </w:rPr>
-              <w:t xml:space="preserve">R2, R3, </w:t>
+              <w:t>R2, R3</w:t>
             </w:r>
           </w:p>
         </w:tc>
@@ -4183,7 +4407,7 @@
                 <w:szCs w:val="32"/>
                 <w:lang w:eastAsia="ro-RO"/>
               </w:rPr>
-              <w:t>10k</w:t>
+              <w:t>300Ω</w:t>
             </w:r>
           </w:p>
         </w:tc>
@@ -4222,7 +4446,7 @@
                 <w:szCs w:val="32"/>
                 <w:lang w:eastAsia="ro-RO"/>
               </w:rPr>
-              <w:t>R</w:t>
+              <w:t>1206</w:t>
             </w:r>
           </w:p>
         </w:tc>
@@ -4266,7 +4490,18 @@
                 <w:szCs w:val="32"/>
                 <w:lang w:eastAsia="ro-RO"/>
               </w:rPr>
-              <w:t xml:space="preserve">U1, </w:t>
+              <w:t>U</w:t>
+            </w:r>
+            <w:r>
+              <w:rPr>
+                <w:rFonts w:ascii="Calibri" w:eastAsia="Times New Roman" w:hAnsi="Calibri" w:cs="Calibri"/>
+                <w:noProof w:val="0"/>
+                <w:color w:val="000000"/>
+                <w:sz w:val="32"/>
+                <w:szCs w:val="32"/>
+                <w:lang w:eastAsia="ro-RO"/>
+              </w:rPr>
+              <w:t>3</w:t>
             </w:r>
           </w:p>
         </w:tc>
@@ -4345,7 +4580,18 @@
                 <w:szCs w:val="32"/>
                 <w:lang w:eastAsia="ro-RO"/>
               </w:rPr>
-              <w:t>LD1117S33TR_SOT223</w:t>
+              <w:t>LD1117</w:t>
+            </w:r>
+            <w:r>
+              <w:rPr>
+                <w:rFonts w:ascii="Calibri" w:eastAsia="Times New Roman" w:hAnsi="Calibri" w:cs="Calibri"/>
+                <w:noProof w:val="0"/>
+                <w:color w:val="000000"/>
+                <w:sz w:val="32"/>
+                <w:szCs w:val="32"/>
+                <w:lang w:eastAsia="ro-RO"/>
+              </w:rPr>
+              <w:t>_TO-220</w:t>
             </w:r>
           </w:p>
         </w:tc>
@@ -4384,7 +4630,18 @@
                 <w:szCs w:val="32"/>
                 <w:lang w:eastAsia="ro-RO"/>
               </w:rPr>
-              <w:t>LD1117S33TR_SOT223</w:t>
+              <w:t>LD1117</w:t>
+            </w:r>
+            <w:r>
+              <w:rPr>
+                <w:rFonts w:ascii="Calibri" w:eastAsia="Times New Roman" w:hAnsi="Calibri" w:cs="Calibri"/>
+                <w:noProof w:val="0"/>
+                <w:color w:val="000000"/>
+                <w:sz w:val="32"/>
+                <w:szCs w:val="32"/>
+                <w:lang w:eastAsia="ro-RO"/>
+              </w:rPr>
+              <w:t>_TO-220</w:t>
             </w:r>
           </w:p>
         </w:tc>
@@ -4428,7 +4685,7 @@
                 <w:szCs w:val="32"/>
                 <w:lang w:eastAsia="ro-RO"/>
               </w:rPr>
-              <w:t xml:space="preserve">U2, </w:t>
+              <w:t xml:space="preserve">U2 </w:t>
             </w:r>
           </w:p>
         </w:tc>
@@ -4590,7 +4847,18 @@
                 <w:szCs w:val="32"/>
                 <w:lang w:eastAsia="ro-RO"/>
               </w:rPr>
-              <w:t xml:space="preserve">U3, </w:t>
+              <w:t>U</w:t>
+            </w:r>
+            <w:r>
+              <w:rPr>
+                <w:rFonts w:ascii="Calibri" w:eastAsia="Times New Roman" w:hAnsi="Calibri" w:cs="Calibri"/>
+                <w:noProof w:val="0"/>
+                <w:color w:val="000000"/>
+                <w:sz w:val="32"/>
+                <w:szCs w:val="32"/>
+                <w:lang w:eastAsia="ro-RO"/>
+              </w:rPr>
+              <w:t>1</w:t>
             </w:r>
           </w:p>
         </w:tc>
@@ -6740,23 +7008,7 @@
           <w:szCs w:val="40"/>
           <w:lang w:val="en-US"/>
         </w:rPr>
-        <w:t xml:space="preserve">Source code </w:t>
-      </w:r>
-      <w:r>
-        <w:rPr>
-          <w:sz w:val="40"/>
-          <w:szCs w:val="40"/>
-          <w:lang w:val="en-US"/>
-        </w:rPr>
-        <w:t>–</w:t>
-      </w:r>
-      <w:r>
-        <w:rPr>
-          <w:sz w:val="40"/>
-          <w:szCs w:val="40"/>
-          <w:lang w:val="en-US"/>
-        </w:rPr>
-        <w:t xml:space="preserve"> Interpreter</w:t>
+        <w:t>Source code – Interpreter</w:t>
       </w:r>
     </w:p>
     <w:p>
@@ -8665,6 +8917,7 @@
   <w:style w:type="character" w:default="1" w:styleId="Fontdeparagrafimplicit">
     <w:name w:val="Default Paragraph Font"/>
     <w:uiPriority w:val="1"/>
+    <w:semiHidden/>
     <w:unhideWhenUsed/>
   </w:style>
   <w:style w:type="table" w:default="1" w:styleId="TabelNormal">

</xml_diff>